<commit_message>
2nd submission have improved the predicted trajectory used a thrird order polynomial
</commit_message>
<xml_diff>
--- a/RUBRIC.docx
+++ b/RUBRIC.docx
@@ -143,6 +143,73 @@
       <w:pPr>
         <w:pStyle w:val="ListParagraph"/>
         <w:numPr>
+          <w:ilvl w:val="1"/>
+          <w:numId w:val="1"/>
+        </w:numPr>
+      </w:pPr>
+      <w:r>
+        <w:t>Constrained equations are (some of them)</w:t>
+      </w:r>
+    </w:p>
+    <w:p>
+      <w:r>
+        <w:rPr>
+          <w:noProof/>
+        </w:rPr>
+        <w:drawing>
+          <wp:inline distT="0" distB="0" distL="0" distR="0" wp14:anchorId="34F3930D" wp14:editId="61B7F549">
+            <wp:extent cx="4770120" cy="2362200"/>
+            <wp:effectExtent l="0" t="0" r="0" b="0"/>
+            <wp:docPr id="1" name="Picture 1"/>
+            <wp:cNvGraphicFramePr>
+              <a:graphicFrameLocks xmlns:a="http://schemas.openxmlformats.org/drawingml/2006/main" noChangeAspect="1"/>
+            </wp:cNvGraphicFramePr>
+            <a:graphic xmlns:a="http://schemas.openxmlformats.org/drawingml/2006/main">
+              <a:graphicData uri="http://schemas.openxmlformats.org/drawingml/2006/picture">
+                <pic:pic xmlns:pic="http://schemas.openxmlformats.org/drawingml/2006/picture">
+                  <pic:nvPicPr>
+                    <pic:cNvPr id="0" name="Picture 1"/>
+                    <pic:cNvPicPr>
+                      <a:picLocks noChangeAspect="1" noChangeArrowheads="1"/>
+                    </pic:cNvPicPr>
+                  </pic:nvPicPr>
+                  <pic:blipFill>
+                    <a:blip r:embed="rId5" cstate="print">
+                      <a:extLst>
+                        <a:ext uri="{28A0092B-C50C-407E-A947-70E740481C1C}">
+                          <a14:useLocalDpi xmlns:a14="http://schemas.microsoft.com/office/drawing/2010/main" val="0"/>
+                        </a:ext>
+                      </a:extLst>
+                    </a:blip>
+                    <a:srcRect/>
+                    <a:stretch>
+                      <a:fillRect/>
+                    </a:stretch>
+                  </pic:blipFill>
+                  <pic:spPr bwMode="auto">
+                    <a:xfrm>
+                      <a:off x="0" y="0"/>
+                      <a:ext cx="4770120" cy="2362200"/>
+                    </a:xfrm>
+                    <a:prstGeom prst="rect">
+                      <a:avLst/>
+                    </a:prstGeom>
+                    <a:noFill/>
+                    <a:ln>
+                      <a:noFill/>
+                    </a:ln>
+                  </pic:spPr>
+                </pic:pic>
+              </a:graphicData>
+            </a:graphic>
+          </wp:inline>
+        </w:drawing>
+      </w:r>
+    </w:p>
+    <w:p>
+      <w:pPr>
+        <w:pStyle w:val="ListParagraph"/>
+        <w:numPr>
           <w:ilvl w:val="0"/>
           <w:numId w:val="1"/>
         </w:numPr>
@@ -160,7 +227,7 @@
         </w:numPr>
       </w:pPr>
       <w:r>
-        <w:t>I have kept a lower and higher bound for the velocity.</w:t>
+        <w:t>I have kept a cost for the deviation of speed from the reference velocity.</w:t>
       </w:r>
     </w:p>
     <w:p>
@@ -178,6 +245,36 @@
         <w:t xml:space="preserve"> also have given more cost to extra deviations in the steering angles.</w:t>
       </w:r>
     </w:p>
+    <w:p>
+      <w:pPr>
+        <w:pStyle w:val="ListParagraph"/>
+        <w:numPr>
+          <w:ilvl w:val="1"/>
+          <w:numId w:val="1"/>
+        </w:numPr>
+      </w:pPr>
+      <w:r>
+        <w:t>Have used a 3</w:t>
+      </w:r>
+      <w:r>
+        <w:rPr>
+          <w:vertAlign w:val="superscript"/>
+        </w:rPr>
+        <w:t>rd</w:t>
+      </w:r>
+      <w:r>
+        <w:t xml:space="preserve"> order polynomial</w:t>
+      </w:r>
+      <w:r>
+        <w:t xml:space="preserve"> for fitting the </w:t>
+      </w:r>
+      <w:r>
+        <w:t>wave points</w:t>
+      </w:r>
+      <w:r>
+        <w:t>.</w:t>
+      </w:r>
+    </w:p>
     <w:p/>
     <w:p>
       <w:pPr>
@@ -202,7 +299,6 @@
         <w:t>Timestep Length and Elapsed Duration (N &amp; dt)</w:t>
       </w:r>
     </w:p>
-    <w:p/>
     <w:p>
       <w:pPr>
         <w:pStyle w:val="ListParagraph"/>
@@ -224,6 +320,18 @@
         </w:numPr>
       </w:pPr>
       <w:r>
+        <w:t xml:space="preserve">For first Submission </w:t>
+      </w:r>
+    </w:p>
+    <w:p>
+      <w:pPr>
+        <w:pStyle w:val="ListParagraph"/>
+        <w:numPr>
+          <w:ilvl w:val="1"/>
+          <w:numId w:val="2"/>
+        </w:numPr>
+      </w:pPr>
+      <w:r>
         <w:t>N is 10</w:t>
       </w:r>
     </w:p>
@@ -248,10 +356,73 @@
         </w:numPr>
       </w:pPr>
       <w:r>
+        <w:t xml:space="preserve">Was </w:t>
+      </w:r>
+      <w:r>
+        <w:t>chosen as my first submission and I was using single order polynomial to fit it.</w:t>
+      </w:r>
+    </w:p>
+    <w:p>
+      <w:pPr>
+        <w:pStyle w:val="ListParagraph"/>
+        <w:numPr>
+          <w:ilvl w:val="2"/>
+          <w:numId w:val="2"/>
+        </w:numPr>
+      </w:pPr>
+      <w:r>
+        <w:t>Lot of deviations were there and there fore my project submission was rejected.</w:t>
+      </w:r>
+    </w:p>
+    <w:p>
+      <w:pPr>
+        <w:pStyle w:val="ListParagraph"/>
+        <w:numPr>
+          <w:ilvl w:val="0"/>
+          <w:numId w:val="2"/>
+        </w:numPr>
+      </w:pPr>
+      <w:r>
+        <w:t xml:space="preserve">Then in this submission I have given </w:t>
+      </w:r>
+    </w:p>
+    <w:p>
+      <w:pPr>
+        <w:pStyle w:val="ListParagraph"/>
+        <w:numPr>
+          <w:ilvl w:val="1"/>
+          <w:numId w:val="2"/>
+        </w:numPr>
+      </w:pPr>
+      <w:r>
+        <w:t>N is 10</w:t>
+      </w:r>
+    </w:p>
+    <w:p>
+      <w:pPr>
+        <w:pStyle w:val="ListParagraph"/>
+        <w:numPr>
+          <w:ilvl w:val="1"/>
+          <w:numId w:val="2"/>
+        </w:numPr>
+      </w:pPr>
+      <w:r>
+        <w:t>Dt is 0.3</w:t>
+      </w:r>
+    </w:p>
+    <w:p>
+      <w:pPr>
+        <w:pStyle w:val="ListParagraph"/>
+        <w:numPr>
+          <w:ilvl w:val="2"/>
+          <w:numId w:val="2"/>
+        </w:numPr>
+      </w:pPr>
+      <w:r>
         <w:t>Were empirically giving better results</w:t>
       </w:r>
       <w:r>
-        <w:t xml:space="preserve">. </w:t>
+        <w:t>.</w:t>
       </w:r>
     </w:p>
     <w:p>
@@ -263,13 +434,41 @@
         </w:numPr>
       </w:pPr>
       <w:r>
+        <w:t>With dt greater then 1 or close to 1. The trajectory was going too far and that was not needed</w:t>
+      </w:r>
+      <w:r>
+        <w:t>.</w:t>
+      </w:r>
+      <w:r>
+        <w:t xml:space="preserve"> </w:t>
+      </w:r>
+      <w:r>
+        <w:t xml:space="preserve"> </w:t>
+      </w:r>
+    </w:p>
+    <w:p>
+      <w:pPr>
+        <w:pStyle w:val="ListParagraph"/>
+        <w:numPr>
+          <w:ilvl w:val="2"/>
+          <w:numId w:val="2"/>
+        </w:numPr>
+      </w:pPr>
+      <w:r>
+        <w:lastRenderedPageBreak/>
         <w:t>Also,</w:t>
       </w:r>
       <w:r>
         <w:t xml:space="preserve"> when I plotted the green and yellow lines giving extra N does not make extra sense</w:t>
       </w:r>
       <w:r>
-        <w:t xml:space="preserve"> (for dt 1)</w:t>
+        <w:t xml:space="preserve"> (for dt </w:t>
+      </w:r>
+      <w:r>
+        <w:t>0.3</w:t>
+      </w:r>
+      <w:r>
+        <w:t>)</w:t>
       </w:r>
       <w:r>
         <w:t>.</w:t>
@@ -286,7 +485,9 @@
           <w:shd w:val="clear" w:color="auto" w:fill="FFFFFF"/>
         </w:rPr>
       </w:pPr>
-      <w:r>
+    </w:p>
+    <w:p>
+      <w:pPr>
         <w:rPr>
           <w:rFonts w:ascii="Open Sans" w:hAnsi="Open Sans"/>
           <w:color w:val="525C65"/>
@@ -295,8 +496,7 @@
           <w:u w:val="single"/>
           <w:shd w:val="clear" w:color="auto" w:fill="FFFFFF"/>
         </w:rPr>
-        <w:t xml:space="preserve">Polynomial Fitting and MPC </w:t>
-      </w:r>
+      </w:pPr>
       <w:r>
         <w:rPr>
           <w:rFonts w:ascii="Open Sans" w:hAnsi="Open Sans"/>
@@ -306,7 +506,7 @@
           <w:u w:val="single"/>
           <w:shd w:val="clear" w:color="auto" w:fill="FFFFFF"/>
         </w:rPr>
-        <w:t>Pre-processing</w:t>
+        <w:t>Polynomial Fitting and MPC Pre-processing</w:t>
       </w:r>
     </w:p>
     <w:p>
@@ -332,7 +532,7 @@
           <w:szCs w:val="21"/>
           <w:shd w:val="clear" w:color="auto" w:fill="FFFFFF"/>
         </w:rPr>
-        <w:t>I have kept it simple because it worked for me</w:t>
+        <w:t>Fitted a third order polynomial</w:t>
       </w:r>
     </w:p>
     <w:p>
@@ -394,7 +594,192 @@
           <w:szCs w:val="21"/>
           <w:shd w:val="clear" w:color="auto" w:fill="FFFFFF"/>
         </w:rPr>
-        <w:t>auto coeffs = polyfit(x_p, y_p, 1) ;</w:t>
+        <w:t xml:space="preserve">auto coeffs = polyfit(x_p, y_p, </w:t>
+      </w:r>
+      <w:r>
+        <w:rPr>
+          <w:rFonts w:ascii="Open Sans" w:hAnsi="Open Sans"/>
+          <w:color w:val="525C65"/>
+          <w:sz w:val="21"/>
+          <w:szCs w:val="21"/>
+          <w:shd w:val="clear" w:color="auto" w:fill="FFFFFF"/>
+        </w:rPr>
+        <w:t>3</w:t>
+      </w:r>
+      <w:r>
+        <w:rPr>
+          <w:rFonts w:ascii="Open Sans" w:hAnsi="Open Sans"/>
+          <w:color w:val="525C65"/>
+          <w:sz w:val="21"/>
+          <w:szCs w:val="21"/>
+          <w:shd w:val="clear" w:color="auto" w:fill="FFFFFF"/>
+        </w:rPr>
+        <w:t>) ;</w:t>
+      </w:r>
+    </w:p>
+    <w:p>
+      <w:pPr>
+        <w:pStyle w:val="ListParagraph"/>
+        <w:numPr>
+          <w:ilvl w:val="1"/>
+          <w:numId w:val="2"/>
+        </w:numPr>
+        <w:rPr>
+          <w:rFonts w:ascii="Open Sans" w:hAnsi="Open Sans"/>
+          <w:color w:val="525C65"/>
+          <w:sz w:val="21"/>
+          <w:szCs w:val="21"/>
+          <w:shd w:val="clear" w:color="auto" w:fill="FFFFFF"/>
+        </w:rPr>
+      </w:pPr>
+      <w:r>
+        <w:rPr>
+          <w:rFonts w:ascii="Open Sans" w:hAnsi="Open Sans"/>
+          <w:color w:val="525C65"/>
+          <w:sz w:val="21"/>
+          <w:szCs w:val="21"/>
+          <w:shd w:val="clear" w:color="auto" w:fill="FFFFFF"/>
+        </w:rPr>
+        <w:t>also,</w:t>
+      </w:r>
+      <w:r>
+        <w:rPr>
+          <w:rFonts w:ascii="Open Sans" w:hAnsi="Open Sans"/>
+          <w:color w:val="525C65"/>
+          <w:sz w:val="21"/>
+          <w:szCs w:val="21"/>
+          <w:shd w:val="clear" w:color="auto" w:fill="FFFFFF"/>
+        </w:rPr>
+        <w:t xml:space="preserve"> </w:t>
+      </w:r>
+      <w:r>
+        <w:rPr>
+          <w:rFonts w:ascii="Open Sans" w:hAnsi="Open Sans"/>
+          <w:color w:val="525C65"/>
+          <w:sz w:val="21"/>
+          <w:szCs w:val="21"/>
+          <w:shd w:val="clear" w:color="auto" w:fill="FFFFFF"/>
+        </w:rPr>
+        <w:t xml:space="preserve">in MPC.cpp you </w:t>
+      </w:r>
+      <w:r>
+        <w:rPr>
+          <w:rFonts w:ascii="Open Sans" w:hAnsi="Open Sans"/>
+          <w:color w:val="525C65"/>
+          <w:sz w:val="21"/>
+          <w:szCs w:val="21"/>
+          <w:shd w:val="clear" w:color="auto" w:fill="FFFFFF"/>
+        </w:rPr>
+        <w:t>must</w:t>
+      </w:r>
+      <w:r>
+        <w:rPr>
+          <w:rFonts w:ascii="Open Sans" w:hAnsi="Open Sans"/>
+          <w:color w:val="525C65"/>
+          <w:sz w:val="21"/>
+          <w:szCs w:val="21"/>
+          <w:shd w:val="clear" w:color="auto" w:fill="FFFFFF"/>
+        </w:rPr>
+        <w:t xml:space="preserve"> use the </w:t>
+      </w:r>
+      <w:r>
+        <w:rPr>
+          <w:rFonts w:ascii="Open Sans" w:hAnsi="Open Sans"/>
+          <w:color w:val="525C65"/>
+          <w:sz w:val="21"/>
+          <w:szCs w:val="21"/>
+          <w:shd w:val="clear" w:color="auto" w:fill="FFFFFF"/>
+        </w:rPr>
+        <w:t>coefficients</w:t>
+      </w:r>
+      <w:r>
+        <w:rPr>
+          <w:rFonts w:ascii="Open Sans" w:hAnsi="Open Sans"/>
+          <w:color w:val="525C65"/>
+          <w:sz w:val="21"/>
+          <w:szCs w:val="21"/>
+          <w:shd w:val="clear" w:color="auto" w:fill="FFFFFF"/>
+        </w:rPr>
+        <w:t xml:space="preserve"> to</w:t>
+      </w:r>
+      <w:r>
+        <w:rPr>
+          <w:rFonts w:ascii="Open Sans" w:hAnsi="Open Sans"/>
+          <w:color w:val="525C65"/>
+          <w:sz w:val="21"/>
+          <w:szCs w:val="21"/>
+          <w:shd w:val="clear" w:color="auto" w:fill="FFFFFF"/>
+        </w:rPr>
+        <w:t xml:space="preserve"> do the Job.</w:t>
+      </w:r>
+    </w:p>
+    <w:p>
+      <w:pPr>
+        <w:rPr>
+          <w:rFonts w:ascii="Open Sans" w:hAnsi="Open Sans"/>
+          <w:color w:val="525C65"/>
+          <w:sz w:val="21"/>
+          <w:szCs w:val="21"/>
+          <w:shd w:val="clear" w:color="auto" w:fill="FFFFFF"/>
+        </w:rPr>
+      </w:pPr>
+      <w:r>
+        <w:rPr>
+          <w:rFonts w:ascii="Open Sans" w:hAnsi="Open Sans"/>
+          <w:noProof/>
+          <w:color w:val="525C65"/>
+          <w:sz w:val="21"/>
+          <w:szCs w:val="21"/>
+          <w:shd w:val="clear" w:color="auto" w:fill="FFFFFF"/>
+        </w:rPr>
+        <w:drawing>
+          <wp:inline distT="0" distB="0" distL="0" distR="0" wp14:anchorId="14926C12" wp14:editId="23041F3C">
+            <wp:extent cx="5730240" cy="845820"/>
+            <wp:effectExtent l="0" t="0" r="3810" b="0"/>
+            <wp:docPr id="2" name="Picture 2"/>
+            <wp:cNvGraphicFramePr>
+              <a:graphicFrameLocks xmlns:a="http://schemas.openxmlformats.org/drawingml/2006/main" noChangeAspect="1"/>
+            </wp:cNvGraphicFramePr>
+            <a:graphic xmlns:a="http://schemas.openxmlformats.org/drawingml/2006/main">
+              <a:graphicData uri="http://schemas.openxmlformats.org/drawingml/2006/picture">
+                <pic:pic xmlns:pic="http://schemas.openxmlformats.org/drawingml/2006/picture">
+                  <pic:nvPicPr>
+                    <pic:cNvPr id="0" name="Picture 2"/>
+                    <pic:cNvPicPr>
+                      <a:picLocks noChangeAspect="1" noChangeArrowheads="1"/>
+                    </pic:cNvPicPr>
+                  </pic:nvPicPr>
+                  <pic:blipFill>
+                    <a:blip r:embed="rId6">
+                      <a:extLst>
+                        <a:ext uri="{28A0092B-C50C-407E-A947-70E740481C1C}">
+                          <a14:useLocalDpi xmlns:a14="http://schemas.microsoft.com/office/drawing/2010/main" val="0"/>
+                        </a:ext>
+                      </a:extLst>
+                    </a:blip>
+                    <a:srcRect/>
+                    <a:stretch>
+                      <a:fillRect/>
+                    </a:stretch>
+                  </pic:blipFill>
+                  <pic:spPr bwMode="auto">
+                    <a:xfrm>
+                      <a:off x="0" y="0"/>
+                      <a:ext cx="5730240" cy="845820"/>
+                    </a:xfrm>
+                    <a:prstGeom prst="rect">
+                      <a:avLst/>
+                    </a:prstGeom>
+                    <a:noFill/>
+                    <a:ln>
+                      <a:noFill/>
+                    </a:ln>
+                  </pic:spPr>
+                </pic:pic>
+              </a:graphicData>
+            </a:graphic>
+          </wp:inline>
+        </w:drawing>
       </w:r>
     </w:p>
     <w:p>
@@ -442,11 +827,9 @@
       <w:r>
         <w:t xml:space="preserve">As there is latency, vehicle will be in a different position when u apply the controls. </w:t>
       </w:r>
-      <w:proofErr w:type="gramStart"/>
-      <w:r>
-        <w:t>So</w:t>
-      </w:r>
-      <w:proofErr w:type="gramEnd"/>
+      <w:r>
+        <w:t>So,</w:t>
+      </w:r>
       <w:r>
         <w:t xml:space="preserve"> the assumption </w:t>
       </w:r>
@@ -454,7 +837,10 @@
         <w:t xml:space="preserve">is </w:t>
       </w:r>
       <w:r>
-        <w:t xml:space="preserve">lets apply the controls </w:t>
+        <w:t>let’s</w:t>
+      </w:r>
+      <w:r>
+        <w:t xml:space="preserve"> apply the controls </w:t>
       </w:r>
       <w:r>
         <w:t>on the state after the latency</w:t>
@@ -559,7 +945,19 @@
         <w:t>is</w:t>
       </w:r>
       <w:r>
-        <w:t xml:space="preserve"> polyeval(coeffs, 0);</w:t>
+        <w:t xml:space="preserve"> polyeval(coeffs, </w:t>
+      </w:r>
+      <w:r>
+        <w:t>x_latency</w:t>
+      </w:r>
+      <w:r>
+        <w:t>)</w:t>
+      </w:r>
+      <w:r>
+        <w:t xml:space="preserve"> </w:t>
+      </w:r>
+      <w:r>
+        <w:t>(I have not used latency here because it is still giving me good results)</w:t>
       </w:r>
     </w:p>
     <w:p>
@@ -577,13 +975,31 @@
         <w:t>is</w:t>
       </w:r>
       <w:r>
-        <w:t xml:space="preserve"> -atan(co</w:t>
+        <w:t xml:space="preserve"> -atan(</w:t>
+      </w:r>
+      <w:r>
+        <w:t>coeffs[1] + 2 * x_latency * coeffs[2] + 3 * x_latency * x_latency * coe</w:t>
       </w:r>
       <w:bookmarkStart w:id="0" w:name="_GoBack"/>
       <w:bookmarkEnd w:id="0"/>
       <w:r>
-        <w:t>effs[1]);</w:t>
-      </w:r>
+        <w:t>ffs[3]</w:t>
+      </w:r>
+      <w:r>
+        <w:t>);</w:t>
+      </w:r>
+      <w:r>
+        <w:t xml:space="preserve"> </w:t>
+      </w:r>
+      <w:r>
+        <w:t>(I have not used latency here because it is still giving me good results)</w:t>
+      </w:r>
+    </w:p>
+    <w:p>
+      <w:pPr>
+        <w:pStyle w:val="ListParagraph"/>
+        <w:ind w:left="1440"/>
+      </w:pPr>
     </w:p>
     <w:p/>
     <w:sectPr>

</xml_diff>